<commit_message>
Add avance of laboratory 3
</commit_message>
<xml_diff>
--- a/Lab3/Lab3.docx
+++ b/Lab3/Lab3.docx
@@ -1221,6 +1221,135 @@
     </w:p>
     <w:p>
       <w:pPr>
+        <w:pStyle w:val="Prrafodelista"/>
+        <w:numPr>
+          <w:ilvl w:val="0"/>
+          <w:numId w:val="1"/>
+        </w:numPr>
+        <w:spacing w:after="0"/>
+        <w:rPr>
+          <w:b/>
+          <w:bCs/>
+        </w:rPr>
+      </w:pPr>
+      <w:r>
+        <w:rPr>
+          <w:b/>
+          <w:bCs/>
+          <w:sz w:val="28"/>
+          <w:szCs w:val="28"/>
+        </w:rPr>
+        <w:t xml:space="preserve">Realizar diseño de </w:t>
+      </w:r>
+      <w:proofErr w:type="gramStart"/>
+      <w:r>
+        <w:rPr>
+          <w:b/>
+          <w:bCs/>
+          <w:sz w:val="28"/>
+          <w:szCs w:val="28"/>
+        </w:rPr>
+        <w:t>pruebas  -</w:t>
+      </w:r>
+      <w:proofErr w:type="gramEnd"/>
+      <w:r>
+        <w:rPr>
+          <w:b/>
+          <w:bCs/>
+          <w:sz w:val="28"/>
+          <w:szCs w:val="28"/>
+        </w:rPr>
+        <w:t xml:space="preserve">&gt; </w:t>
+      </w:r>
+      <w:proofErr w:type="spellStart"/>
+      <w:r>
+        <w:rPr>
+          <w:b/>
+          <w:bCs/>
+          <w:sz w:val="28"/>
+          <w:szCs w:val="28"/>
+        </w:rPr>
+        <w:t>Ejercicio_Equivalencias.docs</w:t>
+      </w:r>
+      <w:proofErr w:type="spellEnd"/>
+    </w:p>
+    <w:p>
+      <w:pPr>
+        <w:pStyle w:val="Prrafodelista"/>
+        <w:numPr>
+          <w:ilvl w:val="0"/>
+          <w:numId w:val="1"/>
+        </w:numPr>
+        <w:spacing w:after="0"/>
+        <w:rPr>
+          <w:b/>
+          <w:bCs/>
+        </w:rPr>
+      </w:pPr>
+      <w:r>
+        <w:rPr>
+          <w:b/>
+          <w:bCs/>
+          <w:sz w:val="28"/>
+          <w:szCs w:val="28"/>
+        </w:rPr>
+        <w:t>Implementación de las pruebas</w:t>
+      </w:r>
+    </w:p>
+    <w:p>
+      <w:pPr>
+        <w:pStyle w:val="Prrafodelista"/>
+        <w:spacing w:after="0"/>
+        <w:rPr>
+          <w:b/>
+          <w:bCs/>
+        </w:rPr>
+      </w:pPr>
+      <w:r>
+        <w:rPr>
+          <w:b/>
+          <w:bCs/>
+        </w:rPr>
+        <w:lastRenderedPageBreak/>
+        <w:drawing>
+          <wp:inline distT="0" distB="0" distL="0" distR="0" wp14:anchorId="660F9A26" wp14:editId="70EE8226">
+            <wp:extent cx="5553850" cy="6068272"/>
+            <wp:effectExtent l="0" t="0" r="8890" b="8890"/>
+            <wp:docPr id="7" name="Imagen 7"/>
+            <wp:cNvGraphicFramePr>
+              <a:graphicFrameLocks xmlns:a="http://schemas.openxmlformats.org/drawingml/2006/main" noChangeAspect="1"/>
+            </wp:cNvGraphicFramePr>
+            <a:graphic xmlns:a="http://schemas.openxmlformats.org/drawingml/2006/main">
+              <a:graphicData uri="http://schemas.openxmlformats.org/drawingml/2006/picture">
+                <pic:pic xmlns:pic="http://schemas.openxmlformats.org/drawingml/2006/picture">
+                  <pic:nvPicPr>
+                    <pic:cNvPr id="1" name=""/>
+                    <pic:cNvPicPr/>
+                  </pic:nvPicPr>
+                  <pic:blipFill>
+                    <a:blip r:embed="rId11"/>
+                    <a:stretch>
+                      <a:fillRect/>
+                    </a:stretch>
+                  </pic:blipFill>
+                  <pic:spPr>
+                    <a:xfrm>
+                      <a:off x="0" y="0"/>
+                      <a:ext cx="5553850" cy="6068272"/>
+                    </a:xfrm>
+                    <a:prstGeom prst="rect">
+                      <a:avLst/>
+                    </a:prstGeom>
+                  </pic:spPr>
+                </pic:pic>
+              </a:graphicData>
+            </a:graphic>
+          </wp:inline>
+        </w:drawing>
+      </w:r>
+    </w:p>
+    <w:p>
+      <w:pPr>
         <w:spacing w:after="0"/>
         <w:rPr>
           <w:b/>
@@ -1229,6 +1358,15 @@
       </w:pPr>
       <w:bookmarkStart w:id="0" w:name="_GoBack"/>
       <w:bookmarkEnd w:id="0"/>
+    </w:p>
+    <w:p>
+      <w:pPr>
+        <w:spacing w:after="0"/>
+        <w:rPr>
+          <w:b/>
+          <w:bCs/>
+        </w:rPr>
+      </w:pPr>
     </w:p>
     <w:sectPr>
       <w:pgSz w:w="12240" w:h="15840"/>
@@ -1245,7 +1383,7 @@
   <w:abstractNum w:abstractNumId="0" w15:restartNumberingAfterBreak="0">
     <w:nsid w:val="4E17185F"/>
     <w:multiLevelType w:val="hybridMultilevel"/>
-    <w:tmpl w:val="7C2AD7CC"/>
+    <w:tmpl w:val="397CBDF6"/>
     <w:lvl w:ilvl="0" w:tplc="240A0001">
       <w:start w:val="1"/>
       <w:numFmt w:val="bullet"/>

</xml_diff>